<commit_message>
Revise contract end date Update database path
</commit_message>
<xml_diff>
--- a/Contract_document/สัญญาเช่าอะพาร์ตเมนต์_print.docx
+++ b/Contract_document/สัญญาเช่าอะพาร์ตเมนต์_print.docx
@@ -24,73 +24,6 @@
           <w:szCs w:val="40"/>
           <w:cs/>
         </w:rPr>
-        <w:t>ดสาฟายบฤ</w:t>
-      </w:r>
-    </w:p>
-    <w:p>
-      <w:pPr>
-        <w:pStyle w:val="Body"/>
-        <w:ind w:firstLine="720"/>
-        <w:jc w:val="center"/>
-        <w:rPr>
-          <w:rFonts w:ascii="Browallia New" w:hAnsi="Browallia New" w:cs="Browallia New"/>
-          <w:b/>
-          <w:bCs/>
-          <w:sz w:val="40"/>
-          <w:szCs w:val="40"/>
-        </w:rPr>
-      </w:pPr>
-    </w:p>
-    <w:p>
-      <w:pPr>
-        <w:pStyle w:val="Body"/>
-        <w:ind w:firstLine="720"/>
-        <w:jc w:val="center"/>
-        <w:rPr>
-          <w:rFonts w:ascii="Browallia New" w:hAnsi="Browallia New" w:cs="Browallia New"/>
-          <w:b/>
-          <w:bCs/>
-          <w:sz w:val="40"/>
-          <w:szCs w:val="40"/>
-        </w:rPr>
-      </w:pPr>
-    </w:p>
-    <w:p>
-      <w:pPr>
-        <w:pStyle w:val="Body"/>
-        <w:ind w:firstLine="720"/>
-        <w:jc w:val="center"/>
-        <w:rPr>
-          <w:rFonts w:ascii="Browallia New" w:hAnsi="Browallia New" w:cs="Browallia New"/>
-          <w:b/>
-          <w:bCs/>
-          <w:sz w:val="40"/>
-          <w:szCs w:val="40"/>
-        </w:rPr>
-      </w:pPr>
-    </w:p>
-    <w:p>
-      <w:pPr>
-        <w:pStyle w:val="Body"/>
-        <w:ind w:firstLine="720"/>
-        <w:jc w:val="center"/>
-        <w:rPr>
-          <w:rFonts w:ascii="Browallia New" w:hAnsi="Browallia New" w:cs="Browallia New"/>
-          <w:b/>
-          <w:bCs/>
-          <w:sz w:val="40"/>
-          <w:szCs w:val="40"/>
-        </w:rPr>
-      </w:pPr>
-      <w:r>
-        <w:rPr>
-          <w:rFonts w:ascii="Browallia New" w:hAnsi="Browallia New" w:cs="Browallia New" w:hint="cs"/>
-          <w:b/>
-          <w:bCs/>
-          <w:sz w:val="40"/>
-          <w:szCs w:val="40"/>
-          <w:cs/>
-        </w:rPr>
         <w:t>สัญญาเช่า</w:t>
       </w:r>
       <w:r>
@@ -141,11 +74,12 @@
         </w:rPr>
         <w:t xml:space="preserve"> </w:t>
       </w:r>
-      <w:r>
-        <w:rPr>
-          <w:rFonts w:ascii="Browallia New" w:hAnsi="Browallia New" w:cs="Browallia New"/>
-        </w:rPr>
-        <w:t>24/11/2566</w:t>
+      <w:proofErr w:type="gramStart"/>
+      <w:r>
+        <w:rPr>
+          <w:rFonts w:ascii="Browallia New" w:hAnsi="Browallia New" w:cs="Browallia New"/>
+        </w:rPr>
+        <w:t xml:space="preserve">04/11/2566</w:t>
       </w:r>
     </w:p>
     <w:p>
@@ -170,13 +104,14 @@
         </w:rPr>
         <w:t xml:space="preserve"> </w:t>
       </w:r>
+      <w:proofErr w:type="gramStart"/>
       <w:r>
         <w:rPr>
           <w:rFonts w:ascii="Browallia New" w:hAnsi="Browallia New" w:cs="Browallia New"/>
           <w:i/>
           <w:iCs/>
         </w:rPr>
-        <w:t>A104</w:t>
+        <w:t xml:space="preserve">B107</w:t>
       </w:r>
       <w:r>
         <w:rPr>
@@ -573,24 +508,22 @@
           <w:rFonts w:ascii="Browallia New" w:hAnsi="Browallia New" w:cs="Browallia New"/>
           <w:cs/>
         </w:rPr>
-        <w:t>)</w:t>
-      </w:r>
-      <w:r>
-        <w:rPr>
-          <w:rFonts w:ascii="Browallia New" w:hAnsi="Browallia New" w:cs="Browallia New"/>
-        </w:rPr>
-        <w:t xml:space="preserve"> </w:t>
-      </w:r>
-      <w:proofErr w:type="spellStart"/>
+        <w:t xml:space="preserve">)</w:t>
+      </w:r>
+      <w:r>
+        <w:rPr>
+          <w:rFonts w:ascii="Browallia New" w:hAnsi="Browallia New" w:cs="Browallia New"/>
+        </w:rPr>
+        <w:t xml:space="preserve"> </w:t>
+      </w:r>
       <w:r>
         <w:rPr>
           <w:rFonts w:ascii="Browallia New" w:hAnsi="Browallia New" w:cs="Browallia New"/>
           <w:i/>
           <w:iCs/>
         </w:rPr>
-        <w:t>นาย</w:t>
-      </w:r>
-      <w:proofErr w:type="spellEnd"/>
+        <w:t xml:space="preserve">นาย เมษา </w:t>
+      </w:r>
       <w:r>
         <w:rPr>
           <w:rFonts w:ascii="Browallia New" w:hAnsi="Browallia New" w:cs="Browallia New"/>
@@ -599,23 +532,41 @@
         </w:rPr>
         <w:t xml:space="preserve"> </w:t>
       </w:r>
-      <w:proofErr w:type="spellStart"/>
       <w:r>
         <w:rPr>
           <w:rFonts w:ascii="Browallia New" w:hAnsi="Browallia New" w:cs="Browallia New"/>
           <w:i/>
           <w:iCs/>
         </w:rPr>
-        <w:t>ยศยุทธ</w:t>
-      </w:r>
-      <w:proofErr w:type="spellEnd"/>
+        <w:t xml:space="preserve">ใช้ประทุม</w:t>
+      </w:r>
+      <w:r>
+        <w:rPr>
+          <w:rFonts w:ascii="Browallia New" w:hAnsi="Browallia New" w:cs="Browallia New"/>
+        </w:rPr>
+        <w:t xml:space="preserve"> </w:t>
+      </w:r>
+      <w:proofErr w:type="spellStart"/>
+      <w:r>
+        <w:rPr>
+          <w:rFonts w:ascii="Browallia New" w:hAnsi="Browallia New" w:cs="Browallia New"/>
+        </w:rPr>
+        <w:t xml:space="preserve">อยู่บ้านเลขที่</w:t>
+      </w:r>
+      <w:proofErr w:type="spellEnd"/>
+      <w:r>
+        <w:rPr>
+          <w:rFonts w:ascii="Browallia New" w:hAnsi="Browallia New" w:cs="Browallia New"/>
+        </w:rPr>
+        <w:t xml:space="preserve"> </w:t>
+      </w:r>
       <w:r>
         <w:rPr>
           <w:rFonts w:ascii="Browallia New" w:hAnsi="Browallia New" w:cs="Browallia New"/>
           <w:i/>
           <w:iCs/>
         </w:rPr>
-        <w:t xml:space="preserve"> </w:t>
+        <w:t xml:space="preserve">69</w:t>
       </w:r>
       <w:r>
         <w:rPr>
@@ -625,35 +576,26 @@
         </w:rPr>
         <w:t xml:space="preserve"> </w:t>
       </w:r>
-      <w:proofErr w:type="spellStart"/>
       <w:r>
         <w:rPr>
           <w:rFonts w:ascii="Browallia New" w:hAnsi="Browallia New" w:cs="Browallia New"/>
           <w:i/>
           <w:iCs/>
         </w:rPr>
-        <w:t>ดารกมาศ</w:t>
-      </w:r>
-      <w:proofErr w:type="spellEnd"/>
-      <w:r>
-        <w:rPr>
-          <w:rFonts w:ascii="Browallia New" w:hAnsi="Browallia New" w:cs="Browallia New"/>
-        </w:rPr>
-        <w:t xml:space="preserve"> </w:t>
-      </w:r>
-      <w:proofErr w:type="spellStart"/>
-      <w:r>
-        <w:rPr>
-          <w:rFonts w:ascii="Browallia New" w:hAnsi="Browallia New" w:cs="Browallia New"/>
-        </w:rPr>
-        <w:t>อยู่บ้านเลขที่</w:t>
-      </w:r>
-      <w:proofErr w:type="spellEnd"/>
-      <w:r>
-        <w:rPr>
-          <w:rFonts w:ascii="Browallia New" w:hAnsi="Browallia New" w:cs="Browallia New"/>
-        </w:rPr>
-        <w:t xml:space="preserve"> </w:t>
+        <w:t xml:space="preserve">ซอยพหลโยธิน 52</w:t>
+      </w:r>
+      <w:r>
+        <w:rPr>
+          <w:rFonts w:ascii="Browallia New" w:hAnsi="Browallia New" w:cs="Browallia New"/>
+        </w:rPr>
+        <w:t xml:space="preserve"> </w:t>
+      </w:r>
+      <w:r>
+        <w:rPr>
+          <w:rFonts w:ascii="Browallia New" w:hAnsi="Browallia New" w:cs="Browallia New" w:hint="cs"/>
+          <w:cs/>
+        </w:rPr>
+        <w:t>ถนน</w:t>
       </w:r>
       <w:r>
         <w:rPr>
@@ -661,66 +603,115 @@
           <w:i/>
           <w:iCs/>
         </w:rPr>
-        <w:t>45/2</w:t>
-      </w:r>
+        <w:t xml:space="preserve"/>
+      </w:r>
+      <w:r>
+        <w:rPr>
+          <w:rFonts w:ascii="Browallia New" w:hAnsi="Browallia New" w:cs="Browallia New" w:hint="cs"/>
+          <w:cs/>
+        </w:rPr>
+        <w:t xml:space="preserve"> </w:t>
+      </w:r>
+      <w:r>
+        <w:rPr>
+          <w:rFonts w:ascii="Browallia New" w:hAnsi="Browallia New" w:cs="Browallia New" w:hint="cs"/>
+          <w:cs/>
+        </w:rPr>
+        <w:t xml:space="preserve"> </w:t>
+      </w:r>
+      <w:proofErr w:type="spellStart"/>
+      <w:r>
+        <w:rPr>
+          <w:rFonts w:ascii="Browallia New" w:hAnsi="Browallia New" w:cs="Browallia New"/>
+        </w:rPr>
+        <w:t>ตำบล</w:t>
+      </w:r>
+      <w:proofErr w:type="spellEnd"/>
+      <w:r>
+        <w:rPr>
+          <w:rFonts w:ascii="Browallia New" w:hAnsi="Browallia New" w:cs="Browallia New"/>
+        </w:rPr>
+        <w:t>/</w:t>
+      </w:r>
+      <w:proofErr w:type="spellStart"/>
+      <w:r>
+        <w:rPr>
+          <w:rFonts w:ascii="Browallia New" w:hAnsi="Browallia New" w:cs="Browallia New"/>
+        </w:rPr>
+        <w:t xml:space="preserve">แขวง</w:t>
+      </w:r>
+      <w:proofErr w:type="spellEnd"/>
       <w:r>
         <w:rPr>
           <w:rFonts w:ascii="Browallia New" w:hAnsi="Browallia New" w:cs="Browallia New"/>
           <w:i/>
           <w:iCs/>
         </w:rPr>
-        <w:t xml:space="preserve"> </w:t>
-      </w:r>
-      <w:proofErr w:type="spellStart"/>
+        <w:t xml:space="preserve">ท่าแร้ง</w:t>
+      </w:r>
+      <w:r>
+        <w:rPr>
+          <w:rFonts w:ascii="Browallia New" w:hAnsi="Browallia New" w:cs="Browallia New"/>
+        </w:rPr>
+        <w:t xml:space="preserve"> </w:t>
+      </w:r>
+      <w:r>
+        <w:rPr>
+          <w:rFonts w:ascii="Browallia New" w:hAnsi="Browallia New" w:cs="Browallia New" w:hint="cs"/>
+          <w:cs/>
+        </w:rPr>
+        <w:t xml:space="preserve"> </w:t>
+      </w:r>
+      <w:proofErr w:type="spellStart"/>
+      <w:r>
+        <w:rPr>
+          <w:rFonts w:ascii="Browallia New" w:hAnsi="Browallia New" w:cs="Browallia New"/>
+        </w:rPr>
+        <w:t>อำเภอ</w:t>
+      </w:r>
+      <w:proofErr w:type="spellEnd"/>
+      <w:r>
+        <w:rPr>
+          <w:rFonts w:ascii="Browallia New" w:hAnsi="Browallia New" w:cs="Browallia New"/>
+        </w:rPr>
+        <w:t>/</w:t>
+      </w:r>
+      <w:proofErr w:type="spellStart"/>
+      <w:r>
+        <w:rPr>
+          <w:rFonts w:ascii="Browallia New" w:hAnsi="Browallia New" w:cs="Browallia New"/>
+        </w:rPr>
+        <w:t>เขต</w:t>
+      </w:r>
+      <w:proofErr w:type="spellEnd"/>
       <w:r>
         <w:rPr>
           <w:rFonts w:ascii="Browallia New" w:hAnsi="Browallia New" w:cs="Browallia New"/>
           <w:i/>
           <w:iCs/>
         </w:rPr>
-        <w:t>สลักหิน</w:t>
-      </w:r>
-      <w:proofErr w:type="spellEnd"/>
-      <w:r>
-        <w:rPr>
-          <w:rFonts w:ascii="Browallia New" w:hAnsi="Browallia New" w:cs="Browallia New"/>
-        </w:rPr>
-        <w:t xml:space="preserve"> </w:t>
-      </w:r>
-      <w:r>
-        <w:rPr>
-          <w:rFonts w:ascii="Browallia New" w:hAnsi="Browallia New" w:cs="Browallia New" w:hint="cs"/>
-          <w:cs/>
-        </w:rPr>
-        <w:t xml:space="preserve">ถนน </w:t>
-      </w:r>
-      <w:r>
-        <w:rPr>
-          <w:rFonts w:ascii="Browallia New" w:hAnsi="Browallia New" w:cs="Browallia New" w:hint="cs"/>
-          <w:cs/>
-        </w:rPr>
-        <w:t xml:space="preserve"> </w:t>
-      </w:r>
-      <w:proofErr w:type="spellStart"/>
-      <w:r>
-        <w:rPr>
-          <w:rFonts w:ascii="Browallia New" w:hAnsi="Browallia New" w:cs="Browallia New"/>
-        </w:rPr>
-        <w:t>ตำบล</w:t>
-      </w:r>
-      <w:proofErr w:type="spellEnd"/>
-      <w:r>
-        <w:rPr>
-          <w:rFonts w:ascii="Browallia New" w:hAnsi="Browallia New" w:cs="Browallia New"/>
-        </w:rPr>
-        <w:t>/</w:t>
-      </w:r>
-      <w:proofErr w:type="spellStart"/>
-      <w:r>
-        <w:rPr>
-          <w:rFonts w:ascii="Browallia New" w:hAnsi="Browallia New" w:cs="Browallia New"/>
-        </w:rPr>
-        <w:t>แขวง</w:t>
+        <w:t xml:space="preserve">บางเขน</w:t>
+      </w:r>
+      <w:r>
+        <w:rPr>
+          <w:rFonts w:ascii="Browallia New" w:hAnsi="Browallia New" w:cs="Browallia New" w:hint="cs"/>
+          <w:cs/>
+        </w:rPr>
+        <w:t xml:space="preserve"> </w:t>
+      </w:r>
+      <w:r>
+        <w:rPr>
+          <w:rFonts w:ascii="Browallia New" w:hAnsi="Browallia New" w:cs="Browallia New" w:hint="cs"/>
+          <w:cs/>
+        </w:rPr>
+        <w:t xml:space="preserve"> </w:t>
+      </w:r>
+      <w:r>
+        <w:rPr>
+          <w:rFonts w:ascii="Browallia New" w:hAnsi="Browallia New" w:cs="Browallia New" w:hint="cs"/>
+          <w:cs/>
+        </w:rPr>
+        <w:t xml:space="preserve">จังหวัด</w:t>
       </w:r>
       <w:r>
         <w:rPr>
@@ -728,42 +719,20 @@
           <w:i/>
           <w:iCs/>
         </w:rPr>
-        <w:t>รองเมือง</w:t>
-      </w:r>
-      <w:proofErr w:type="spellEnd"/>
-      <w:r>
-        <w:rPr>
-          <w:rFonts w:ascii="Browallia New" w:hAnsi="Browallia New" w:cs="Browallia New"/>
-        </w:rPr>
-        <w:t xml:space="preserve"> </w:t>
-      </w:r>
-      <w:r>
-        <w:rPr>
-          <w:rFonts w:ascii="Browallia New" w:hAnsi="Browallia New" w:cs="Browallia New" w:hint="cs"/>
-          <w:cs/>
-        </w:rPr>
-        <w:t xml:space="preserve"> </w:t>
-      </w:r>
-      <w:proofErr w:type="spellStart"/>
-      <w:r>
-        <w:rPr>
-          <w:rFonts w:ascii="Browallia New" w:hAnsi="Browallia New" w:cs="Browallia New"/>
-        </w:rPr>
-        <w:t>อำเภอ</w:t>
-      </w:r>
-      <w:proofErr w:type="spellEnd"/>
-      <w:r>
-        <w:rPr>
-          <w:rFonts w:ascii="Browallia New" w:hAnsi="Browallia New" w:cs="Browallia New"/>
-        </w:rPr>
-        <w:t>/</w:t>
-      </w:r>
-      <w:proofErr w:type="spellStart"/>
-      <w:r>
-        <w:rPr>
-          <w:rFonts w:ascii="Browallia New" w:hAnsi="Browallia New" w:cs="Browallia New"/>
-        </w:rPr>
-        <w:t>เขต</w:t>
+        <w:t xml:space="preserve">กรุงเทพมหานคร</w:t>
+      </w:r>
+      <w:r>
+        <w:rPr>
+          <w:rFonts w:ascii="Browallia New" w:hAnsi="Browallia New" w:cs="Browallia New"/>
+        </w:rPr>
+        <w:t xml:space="preserve"> </w:t>
+      </w:r>
+      <w:r>
+        <w:rPr>
+          <w:rFonts w:ascii="Browallia New" w:hAnsi="Browallia New" w:cs="Browallia New" w:hint="cs"/>
+          <w:cs/>
+        </w:rPr>
+        <w:t xml:space="preserve"> เบอร์โทรศัพท์ </w:t>
       </w:r>
       <w:r>
         <w:rPr>
@@ -771,86 +740,47 @@
           <w:i/>
           <w:iCs/>
         </w:rPr>
-        <w:t>ปทุมวัน</w:t>
-      </w:r>
-      <w:proofErr w:type="spellEnd"/>
-      <w:r>
-        <w:rPr>
-          <w:rFonts w:ascii="Browallia New" w:hAnsi="Browallia New" w:cs="Browallia New" w:hint="cs"/>
-          <w:cs/>
-        </w:rPr>
-        <w:t xml:space="preserve"> </w:t>
-      </w:r>
-      <w:r>
-        <w:rPr>
-          <w:rFonts w:ascii="Browallia New" w:hAnsi="Browallia New" w:cs="Browallia New" w:hint="cs"/>
-          <w:cs/>
-        </w:rPr>
-        <w:t xml:space="preserve"> </w:t>
-      </w:r>
-      <w:r>
-        <w:rPr>
-          <w:rFonts w:ascii="Browallia New" w:hAnsi="Browallia New" w:cs="Browallia New" w:hint="cs"/>
-          <w:cs/>
-        </w:rPr>
-        <w:t>จังหวัด</w:t>
-      </w:r>
-      <w:proofErr w:type="spellStart"/>
+        <w:t xml:space="preserve">096-853-1405</w:t>
+      </w:r>
+      <w:r>
+        <w:rPr>
+          <w:rFonts w:ascii="Browallia New" w:hAnsi="Browallia New" w:cs="Browallia New"/>
+        </w:rPr>
+        <w:t xml:space="preserve"> </w:t>
+      </w:r>
+      <w:r>
+        <w:rPr>
+          <w:rFonts w:ascii="Browallia New" w:hAnsi="Browallia New" w:cs="Browallia New"/>
+        </w:rPr>
+        <w:t>(</w:t>
+      </w:r>
+      <w:proofErr w:type="spellStart"/>
+      <w:r>
+        <w:rPr>
+          <w:rFonts w:ascii="Browallia New" w:hAnsi="Browallia New" w:cs="Browallia New"/>
+        </w:rPr>
+        <w:t xml:space="preserve">กรณีฉุกเฉินสามารถติดต่อ</w:t>
+      </w:r>
+      <w:proofErr w:type="spellEnd"/>
+      <w:r>
+        <w:rPr>
+          <w:rFonts w:ascii="Browallia New" w:hAnsi="Browallia New" w:cs="Browallia New"/>
+        </w:rPr>
+        <w:t xml:space="preserve"> </w:t>
+      </w:r>
       <w:r>
         <w:rPr>
           <w:rFonts w:ascii="Browallia New" w:hAnsi="Browallia New" w:cs="Browallia New"/>
           <w:i/>
           <w:iCs/>
         </w:rPr>
-        <w:t>กรุงเทพมหานคร</w:t>
-      </w:r>
-      <w:proofErr w:type="spellEnd"/>
-      <w:r>
-        <w:rPr>
-          <w:rFonts w:ascii="Browallia New" w:hAnsi="Browallia New" w:cs="Browallia New"/>
-        </w:rPr>
-        <w:t xml:space="preserve"> </w:t>
-      </w:r>
-      <w:r>
-        <w:rPr>
-          <w:rFonts w:ascii="Browallia New" w:hAnsi="Browallia New" w:cs="Browallia New" w:hint="cs"/>
-          <w:cs/>
-        </w:rPr>
-        <w:t xml:space="preserve"> เบอร์โทรศัพท์ </w:t>
-      </w:r>
-      <w:r>
-        <w:rPr>
-          <w:rFonts w:ascii="Browallia New" w:hAnsi="Browallia New" w:cs="Browallia New"/>
-          <w:i/>
-          <w:iCs/>
-        </w:rPr>
-        <w:t>0841456263</w:t>
-      </w:r>
-      <w:r>
-        <w:rPr>
-          <w:rFonts w:ascii="Browallia New" w:hAnsi="Browallia New" w:cs="Browallia New"/>
-        </w:rPr>
-        <w:t xml:space="preserve"> </w:t>
-      </w:r>
-      <w:r>
-        <w:rPr>
-          <w:rFonts w:ascii="Browallia New" w:hAnsi="Browallia New" w:cs="Browallia New"/>
-        </w:rPr>
-        <w:t>(</w:t>
-      </w:r>
-      <w:proofErr w:type="spellStart"/>
-      <w:r>
-        <w:rPr>
-          <w:rFonts w:ascii="Browallia New" w:hAnsi="Browallia New" w:cs="Browallia New"/>
-        </w:rPr>
-        <w:t>กรณีฉุกเฉินสามารถติดต่อ</w:t>
-      </w:r>
-      <w:proofErr w:type="spellEnd"/>
-      <w:r>
-        <w:rPr>
-          <w:rFonts w:ascii="Browallia New" w:hAnsi="Browallia New" w:cs="Browallia New"/>
-        </w:rPr>
-        <w:t xml:space="preserve"> ) </w:t>
+        <w:t xml:space="preserve">แม่มัด 094-052-4186</w:t>
+      </w:r>
+      <w:r>
+        <w:rPr>
+          <w:rFonts w:ascii="Browallia New" w:hAnsi="Browallia New" w:cs="Browallia New"/>
+        </w:rPr>
+        <w:t xml:space="preserve">) </w:t>
       </w:r>
       <w:proofErr w:type="spellStart"/>
       <w:r>
@@ -1006,13 +936,14 @@
         </w:rPr>
         <w:t xml:space="preserve"> </w:t>
       </w:r>
+      <w:proofErr w:type="gramStart"/>
       <w:r>
         <w:rPr>
           <w:rFonts w:ascii="Browallia New" w:hAnsi="Browallia New" w:cs="Browallia New"/>
           <w:i/>
           <w:iCs/>
         </w:rPr>
-        <w:t>A104</w:t>
+        <w:t xml:space="preserve">B107</w:t>
       </w:r>
       <w:r>
         <w:rPr>
@@ -1048,7 +979,7 @@
           <w:i/>
           <w:iCs/>
         </w:rPr>
-        <w:t>1</w:t>
+        <w:t xml:space="preserve">1</w:t>
       </w:r>
       <w:r>
         <w:rPr>
@@ -1083,7 +1014,7 @@
           <w:i/>
           <w:iCs/>
         </w:rPr>
-        <w:t>A</w:t>
+        <w:t xml:space="preserve">B</w:t>
       </w:r>
       <w:r>
         <w:rPr>
@@ -1167,7 +1098,7 @@
           <w:i/>
           <w:iCs/>
         </w:rPr>
-        <w:t>3500</w:t>
+        <w:t xml:space="preserve">3500</w:t>
       </w:r>
       <w:r>
         <w:rPr>
@@ -1216,7 +1147,7 @@
         <w:rPr>
           <w:rFonts w:ascii="Browallia New" w:hAnsi="Browallia New" w:cs="Browallia New"/>
         </w:rPr>
-        <w:t>ในการเช่าตั้งแต่วันที่</w:t>
+        <w:t xml:space="preserve">ในการเช่าตั้งแต่วันที่</w:t>
       </w:r>
       <w:proofErr w:type="spellEnd"/>
       <w:r>
@@ -1231,21 +1162,21 @@
           <w:i/>
           <w:iCs/>
         </w:rPr>
-        <w:t>24/11/2566</w:t>
-      </w:r>
-      <w:r>
-        <w:rPr>
-          <w:rFonts w:ascii="Browallia New" w:hAnsi="Browallia New" w:cs="Browallia New" w:hint="cs"/>
-          <w:cs/>
-        </w:rPr>
-        <w:t xml:space="preserve"> </w:t>
-      </w:r>
-      <w:proofErr w:type="spellStart"/>
-      <w:r>
-        <w:rPr>
-          <w:rFonts w:ascii="Browallia New" w:hAnsi="Browallia New" w:cs="Browallia New"/>
-        </w:rPr>
-        <w:t>ถึงวันที่</w:t>
+        <w:t xml:space="preserve">04/11/2566</w:t>
+      </w:r>
+      <w:r>
+        <w:rPr>
+          <w:rFonts w:ascii="Browallia New" w:hAnsi="Browallia New" w:cs="Browallia New" w:hint="cs"/>
+          <w:cs/>
+        </w:rPr>
+        <w:t xml:space="preserve"> </w:t>
+      </w:r>
+      <w:proofErr w:type="spellStart"/>
+      <w:r>
+        <w:rPr>
+          <w:rFonts w:ascii="Browallia New" w:hAnsi="Browallia New" w:cs="Browallia New"/>
+        </w:rPr>
+        <w:t xml:space="preserve">ถึงวันที่</w:t>
       </w:r>
       <w:proofErr w:type="spellEnd"/>
       <w:r>
@@ -1260,7 +1191,7 @@
           <w:i/>
           <w:iCs/>
         </w:rPr>
-        <w:t>31/05/2566</w:t>
+        <w:t xml:space="preserve">31/05/2567</w:t>
       </w:r>
       <w:r>
         <w:rPr>
@@ -1877,7 +1808,6 @@
         <w:rPr>
           <w:rFonts w:ascii="Browallia New" w:hAnsi="Browallia New" w:cs="Browallia New"/>
         </w:rPr>
-        <w:lastRenderedPageBreak/>
         <w:t>หมายถึง</w:t>
       </w:r>
       <w:proofErr w:type="spellEnd"/>
@@ -2829,13 +2759,14 @@
         </w:rPr>
         <w:t xml:space="preserve"> </w:t>
       </w:r>
+      <w:proofErr w:type="gramStart"/>
       <w:r>
         <w:rPr>
           <w:rFonts w:ascii="Browallia New" w:hAnsi="Browallia New" w:cs="Browallia New"/>
           <w:i/>
           <w:iCs/>
         </w:rPr>
-        <w:t>24/11/2566</w:t>
+        <w:t xml:space="preserve">04/11/2566</w:t>
       </w:r>
       <w:r>
         <w:rPr>
@@ -2858,7 +2789,7 @@
           <w:rFonts w:ascii="Browallia New" w:hAnsi="Browallia New" w:cs="Browallia New"/>
           <w:color w:val="auto"/>
         </w:rPr>
-        <w:t>จำนวน</w:t>
+        <w:t xml:space="preserve">จำนวน</w:t>
       </w:r>
       <w:proofErr w:type="spellEnd"/>
       <w:r>
@@ -2874,7 +2805,7 @@
           <w:i/>
           <w:iCs/>
         </w:rPr>
-        <w:t>4000</w:t>
+        <w:t xml:space="preserve">4000</w:t>
       </w:r>
       <w:r>
         <w:rPr>
@@ -2978,18 +2909,12 @@
       </w:r>
       <w:r>
         <w:rPr>
-          <w:rFonts w:ascii="Browallia New" w:hAnsi="Browallia New" w:cs="Browallia New"/>
+          <w:rFonts w:ascii="Browallia New" w:hAnsi="Browallia New" w:cs="Browallia New" w:hint="cs"/>
           <w:i/>
           <w:iCs/>
-        </w:rPr>
-        <w:t>4000</w:t>
-      </w:r>
-      <w:r>
-        <w:rPr>
-          <w:rFonts w:ascii="Browallia New" w:hAnsi="Browallia New" w:cs="Browallia New" w:hint="cs"/>
-          <w:cs/>
-        </w:rPr>
-        <w:t xml:space="preserve"> </w:t>
+          <w:cs/>
+        </w:rPr>
+        <w:t>..........</w:t>
       </w:r>
       <w:proofErr w:type="spellStart"/>
       <w:r>
@@ -3682,7 +3607,7 @@
           <w:i/>
           <w:iCs/>
         </w:rPr>
-        <w:t>0841456263</w:t>
+        <w:t xml:space="preserve">096-853-1405</w:t>
       </w:r>
       <w:r>
         <w:rPr>
@@ -3713,8 +3638,23 @@
       <w:r>
         <w:rPr>
           <w:rFonts w:ascii="Browallia New" w:hAnsi="Browallia New" w:cs="Browallia New"/>
+          <w:i/>
+          <w:iCs/>
+        </w:rPr>
+        <w:t xml:space="preserve"/>
+      </w:r>
+      <w:r>
+        <w:rPr>
+          <w:rFonts w:ascii="Browallia New" w:hAnsi="Browallia New" w:cs="Browallia New"/>
         </w:rPr>
         <w:t xml:space="preserve">  </w:t>
+      </w:r>
+      <w:r>
+        <w:rPr>
+          <w:rFonts w:ascii="Browallia New" w:hAnsi="Browallia New" w:cs="Browallia New" w:hint="cs"/>
+          <w:cs/>
+        </w:rPr>
+        <w:t xml:space="preserve">      </w:t>
       </w:r>
       <w:r>
         <w:rPr>
@@ -3831,7 +3771,6 @@
         <w:rPr>
           <w:rFonts w:ascii="Browallia New" w:hAnsi="Browallia New" w:cs="Browallia New"/>
         </w:rPr>
-        <w:lastRenderedPageBreak/>
         <w:t>ข้อ</w:t>
       </w:r>
       <w:proofErr w:type="spellEnd"/>
@@ -4192,6 +4131,7 @@
         <w:rPr>
           <w:rFonts w:ascii="Browallia New" w:hAnsi="Browallia New" w:cs="Browallia New"/>
         </w:rPr>
+        <w:lastRenderedPageBreak/>
         <w:t>ชื่อบัญชี</w:t>
       </w:r>
       <w:proofErr w:type="spellEnd"/>
@@ -5300,7 +5240,6 @@
           <w:rFonts w:ascii="Browallia New" w:hAnsi="Browallia New" w:cs="Browallia New" w:hint="cs"/>
           <w:cs/>
         </w:rPr>
-        <w:lastRenderedPageBreak/>
         <w:t>11</w:t>
       </w:r>
       <w:r>
@@ -5881,6 +5820,7 @@
         <w:rPr>
           <w:rFonts w:ascii="Browallia New" w:hAnsi="Browallia New" w:cs="Browallia New"/>
         </w:rPr>
+        <w:lastRenderedPageBreak/>
         <w:t>ข้อ</w:t>
       </w:r>
       <w:proofErr w:type="spellEnd"/>
@@ -6603,19 +6543,19 @@
         <w:rPr>
           <w:rFonts w:ascii="Browallia New" w:hAnsi="Browallia New" w:cs="Browallia New"/>
         </w:rPr>
-        <w:t>(</w:t>
-      </w:r>
-      <w:r>
-        <w:rPr>
-          <w:rFonts w:ascii="Browallia New" w:hAnsi="Browallia New" w:cs="Browallia New"/>
-        </w:rPr>
-        <w:t xml:space="preserve"> </w:t>
-      </w:r>
-      <w:r>
-        <w:rPr>
-          <w:rFonts w:ascii="Browallia New" w:hAnsi="Browallia New" w:cs="Browallia New"/>
-        </w:rPr>
-        <w:t>ยศยุทธ  ดารกมาศ</w:t>
+        <w:t xml:space="preserve">(</w:t>
+      </w:r>
+      <w:r>
+        <w:rPr>
+          <w:rFonts w:ascii="Browallia New" w:hAnsi="Browallia New" w:cs="Browallia New"/>
+        </w:rPr>
+        <w:t xml:space="preserve"> </w:t>
+      </w:r>
+      <w:r>
+        <w:rPr>
+          <w:rFonts w:ascii="Browallia New" w:hAnsi="Browallia New" w:cs="Browallia New"/>
+        </w:rPr>
+        <w:t xml:space="preserve">เมษา  ใช้ประทุม</w:t>
       </w:r>
       <w:r>
         <w:rPr>
@@ -6811,6 +6751,7 @@
         </w:rPr>
         <w:t xml:space="preserve">   </w:t>
       </w:r>
+      <w:proofErr w:type="gramStart"/>
       <w:r>
         <w:rPr>
           <w:rFonts w:ascii="Browallia New" w:hAnsi="Browallia New" w:cs="Browallia New"/>
@@ -6828,7 +6769,7 @@
         <w:rPr>
           <w:rFonts w:ascii="Browallia New" w:hAnsi="Browallia New" w:cs="Browallia New"/>
         </w:rPr>
-        <w:t>สิรภัทร แสงกระจ่าง</w:t>
+        <w:t xml:space="preserve">นิรมล บัวสิน</w:t>
       </w:r>
       <w:r>
         <w:rPr>

</xml_diff>